<commit_message>
odgov na drugo vprašanje
</commit_message>
<xml_diff>
--- a/Filtri.docx
+++ b/Filtri.docx
@@ -95,7 +95,7 @@
           <w:sz w:val="52"/>
           <w:szCs w:val="52"/>
         </w:rPr>
-        <w:t>Git</w:t>
+        <w:t>FILTRI</w:t>
       </w:r>
     </w:p>
     <w:p>
@@ -189,6 +189,9 @@
       </w:sdtEndPr>
       <w:sdtContent>
         <w:p>
+          <w:pPr>
+            <w:spacing w:line="360" w:lineRule="auto"/>
+          </w:pPr>
           <w:r>
             <w:t>Vsebina</w:t>
           </w:r>
@@ -200,6 +203,7 @@
               <w:tab w:val="left" w:pos="480"/>
               <w:tab w:val="right" w:leader="dot" w:pos="9062"/>
             </w:tabs>
+            <w:spacing w:line="360" w:lineRule="auto"/>
             <w:rPr>
               <w:rFonts w:eastAsiaTheme="minorEastAsia"/>
               <w:noProof/>
@@ -295,6 +299,7 @@
               <w:tab w:val="left" w:pos="480"/>
               <w:tab w:val="right" w:leader="dot" w:pos="9062"/>
             </w:tabs>
+            <w:spacing w:line="360" w:lineRule="auto"/>
             <w:rPr>
               <w:rFonts w:eastAsiaTheme="minorEastAsia"/>
               <w:noProof/>
@@ -381,6 +386,7 @@
               <w:tab w:val="left" w:pos="480"/>
               <w:tab w:val="right" w:leader="dot" w:pos="9062"/>
             </w:tabs>
+            <w:spacing w:line="360" w:lineRule="auto"/>
             <w:rPr>
               <w:rFonts w:eastAsiaTheme="minorEastAsia"/>
               <w:noProof/>
@@ -461,6 +467,9 @@
           </w:hyperlink>
         </w:p>
         <w:p>
+          <w:pPr>
+            <w:spacing w:line="360" w:lineRule="auto"/>
+          </w:pPr>
           <w:r>
             <w:rPr>
               <w:b/>
@@ -472,6 +481,9 @@
       </w:sdtContent>
     </w:sdt>
     <w:p>
+      <w:pPr>
+        <w:spacing w:line="360" w:lineRule="auto"/>
+      </w:pPr>
       <w:r>
         <w:br w:type="page"/>
       </w:r>
@@ -481,6 +493,7 @@
         <w:tabs>
           <w:tab w:val="left" w:pos="2903"/>
         </w:tabs>
+        <w:spacing w:line="360" w:lineRule="auto"/>
       </w:pPr>
     </w:p>
     <w:p>
@@ -488,6 +501,7 @@
         <w:tabs>
           <w:tab w:val="left" w:pos="2903"/>
         </w:tabs>
+        <w:spacing w:line="360" w:lineRule="auto"/>
       </w:pPr>
     </w:p>
     <w:p>
@@ -495,6 +509,7 @@
         <w:tabs>
           <w:tab w:val="left" w:pos="2903"/>
         </w:tabs>
+        <w:spacing w:line="360" w:lineRule="auto"/>
         <w:sectPr>
           <w:headerReference w:type="default" r:id="rId8"/>
           <w:footerReference w:type="default" r:id="rId9"/>
@@ -529,29 +544,49 @@
         <w:rPr>
           <w:lang w:eastAsia="sl-SI"/>
         </w:rPr>
-        <w:t xml:space="preserve">Pri tej nalogi sem napisal Python skripto s filtri, kjer sem moral implementirati tri funkcije: </w:t>
-      </w:r>
+        <w:t xml:space="preserve">Pri tej nalogi sem napisal </w:t>
+      </w:r>
+      <w:proofErr w:type="spellStart"/>
+      <w:r>
+        <w:rPr>
+          <w:lang w:eastAsia="sl-SI"/>
+        </w:rPr>
+        <w:t>Python</w:t>
+      </w:r>
+      <w:proofErr w:type="spellEnd"/>
+      <w:r>
+        <w:rPr>
+          <w:lang w:eastAsia="sl-SI"/>
+        </w:rPr>
+        <w:t xml:space="preserve"> skripto s filtri, kjer sem moral implementirati tri funkcije: </w:t>
+      </w:r>
+      <w:proofErr w:type="spellStart"/>
       <w:r>
         <w:t>konvolucija</w:t>
       </w:r>
+      <w:proofErr w:type="spellEnd"/>
       <w:r>
         <w:rPr>
           <w:lang w:eastAsia="sl-SI"/>
         </w:rPr>
         <w:t xml:space="preserve">, </w:t>
       </w:r>
+      <w:proofErr w:type="spellStart"/>
       <w:r>
         <w:t>filtriranje_z_gaussovim_jedrom</w:t>
       </w:r>
+      <w:proofErr w:type="spellEnd"/>
       <w:r>
         <w:rPr>
           <w:lang w:eastAsia="sl-SI"/>
         </w:rPr>
         <w:t xml:space="preserve"> in </w:t>
       </w:r>
+      <w:proofErr w:type="spellStart"/>
       <w:r>
         <w:t>filtriraj_sobel_vertikalno</w:t>
       </w:r>
+      <w:proofErr w:type="spellEnd"/>
       <w:r>
         <w:rPr>
           <w:lang w:eastAsia="sl-SI"/>
@@ -570,27 +605,33 @@
         </w:rPr>
         <w:t xml:space="preserve">Funkcija </w:t>
       </w:r>
+      <w:proofErr w:type="spellStart"/>
       <w:r>
         <w:t>konvolucija</w:t>
       </w:r>
+      <w:proofErr w:type="spellEnd"/>
       <w:r>
         <w:rPr>
           <w:lang w:eastAsia="sl-SI"/>
         </w:rPr>
         <w:t xml:space="preserve"> je osnovna matematična operacija, ki je temelj obdelave slik in se pogosto uporablja pri različnih slikovnih operaterjih. Funkcija </w:t>
       </w:r>
+      <w:proofErr w:type="spellStart"/>
       <w:r>
         <w:t>filtriranje_z_gaussovim_jedrom</w:t>
       </w:r>
+      <w:proofErr w:type="spellEnd"/>
       <w:r>
         <w:rPr>
           <w:lang w:eastAsia="sl-SI"/>
         </w:rPr>
         <w:t xml:space="preserve"> omogoča "zameglitev" slike ter odstranjevanje podrobnosti in šuma. Funkcija </w:t>
       </w:r>
+      <w:proofErr w:type="spellStart"/>
       <w:r>
         <w:t>filtriraj_sobel_vertikalno</w:t>
       </w:r>
+      <w:proofErr w:type="spellEnd"/>
       <w:r>
         <w:rPr>
           <w:lang w:eastAsia="sl-SI"/>
@@ -599,6 +640,9 @@
       </w:r>
     </w:p>
     <w:p>
+      <w:pPr>
+        <w:spacing w:line="360" w:lineRule="auto"/>
+      </w:pPr>
       <w:r>
         <w:br w:type="page"/>
       </w:r>
@@ -606,6 +650,7 @@
     <w:p>
       <w:pPr>
         <w:pStyle w:val="Naslov1"/>
+        <w:spacing w:line="360" w:lineRule="auto"/>
       </w:pPr>
       <w:bookmarkStart w:id="1" w:name="_Toc194252406"/>
       <w:r>
@@ -615,6 +660,9 @@
       <w:bookmarkEnd w:id="1"/>
     </w:p>
     <w:p>
+      <w:pPr>
+        <w:spacing w:line="360" w:lineRule="auto"/>
+      </w:pPr>
       <w:r>
         <w:t>Da, detekcija robov se lahko razlikuje pri zelo temnih in zelo svetlih slikah</w:t>
       </w:r>
@@ -632,9 +680,26 @@
           <w:ilvl w:val="0"/>
           <w:numId w:val="2"/>
         </w:numPr>
-      </w:pPr>
-      <w:r>
-        <w:t>Če je slika zelo temna ali zelo svetla, so intenzitetne spremembe med sosednjimi piksli manj izrazite</w:t>
+        <w:spacing w:line="360" w:lineRule="auto"/>
+      </w:pPr>
+      <w:r>
+        <w:t xml:space="preserve">Če je slika zelo temna ali zelo svetla, so </w:t>
+      </w:r>
+      <w:proofErr w:type="spellStart"/>
+      <w:r>
+        <w:t>intenzitetne</w:t>
+      </w:r>
+      <w:proofErr w:type="spellEnd"/>
+      <w:r>
+        <w:t xml:space="preserve"> spremembe med sosednjimi </w:t>
+      </w:r>
+      <w:proofErr w:type="spellStart"/>
+      <w:r>
+        <w:t>piksli</w:t>
+      </w:r>
+      <w:proofErr w:type="spellEnd"/>
+      <w:r>
+        <w:t xml:space="preserve"> manj izrazite</w:t>
       </w:r>
       <w:r>
         <w:t>.</w:t>
@@ -647,9 +712,18 @@
           <w:ilvl w:val="0"/>
           <w:numId w:val="2"/>
         </w:numPr>
-      </w:pPr>
-      <w:r>
-        <w:t>Če slika vsebuje veliko belih območij (visoka intenziteta), lahko nekateri robovi postanejo težje zaznavni, saj razlike med sosednjimi piksli postanejo manjše</w:t>
+        <w:spacing w:line="360" w:lineRule="auto"/>
+      </w:pPr>
+      <w:r>
+        <w:t xml:space="preserve">Če slika vsebuje veliko belih območij (visoka intenziteta), lahko nekateri robovi postanejo težje zaznavni, saj razlike med sosednjimi </w:t>
+      </w:r>
+      <w:proofErr w:type="spellStart"/>
+      <w:r>
+        <w:t>piksli</w:t>
+      </w:r>
+      <w:proofErr w:type="spellEnd"/>
+      <w:r>
+        <w:t xml:space="preserve"> postanejo manjše</w:t>
       </w:r>
     </w:p>
     <w:p>
@@ -659,13 +733,21 @@
           <w:ilvl w:val="0"/>
           <w:numId w:val="2"/>
         </w:numPr>
+        <w:spacing w:line="360" w:lineRule="auto"/>
       </w:pPr>
       <w:r>
         <w:t>Gaussov filter (ki se uporablja v tvoji kodi) pomaga zmanjšati šum, vendar lahko pri zelo temnih ali svetlih slikah dodatno zabriše robove, kar lahko oslabi njihovo zaznavanje.</w:t>
       </w:r>
     </w:p>
-    <w:p/>
-    <w:p>
+    <w:p>
+      <w:pPr>
+        <w:spacing w:line="360" w:lineRule="auto"/>
+      </w:pPr>
+    </w:p>
+    <w:p>
+      <w:pPr>
+        <w:spacing w:line="360" w:lineRule="auto"/>
+      </w:pPr>
       <w:r>
         <w:br w:type="page"/>
       </w:r>
@@ -673,6 +755,7 @@
     <w:p>
       <w:pPr>
         <w:pStyle w:val="Naslov1"/>
+        <w:spacing w:line="360" w:lineRule="auto"/>
       </w:pPr>
       <w:bookmarkStart w:id="2" w:name="_Toc194252407"/>
       <w:r>
@@ -682,6 +765,35 @@
       <w:bookmarkEnd w:id="2"/>
       <w:r>
         <w:t xml:space="preserve"> </w:t>
+      </w:r>
+    </w:p>
+    <w:p>
+      <w:pPr>
+        <w:spacing w:line="360" w:lineRule="auto"/>
+      </w:pPr>
+      <w:r>
+        <w:t>Pred uporabo detektorja robov je smiselno uporabiti filter za glajenje, ker pomaga izboljšati rezultate zaznavanja robov.</w:t>
+      </w:r>
+      <w:r>
+        <w:t xml:space="preserve"> Ker </w:t>
+      </w:r>
+      <w:r>
+        <w:t>slike pogosto vsebujejo šum</w:t>
+      </w:r>
+      <w:r>
+        <w:t>,</w:t>
+      </w:r>
+      <w:r>
+        <w:t xml:space="preserve"> </w:t>
+      </w:r>
+      <w:r>
+        <w:t>Robovi v sliki pogosto niso idealno ostri</w:t>
+      </w:r>
+      <w:r>
+        <w:t xml:space="preserve"> in ker </w:t>
+      </w:r>
+      <w:r>
+        <w:t>Brez glajenja bi lahko detektor robov zaznal naključne visoke gradientne vrednosti kot robove.</w:t>
       </w:r>
     </w:p>
     <w:sectPr>

</xml_diff>